<commit_message>
Updated user manual and added theory manual. Some minor refactoring. Set initial values for FEIsotropicFourier parameters.
</commit_message>
<xml_diff>
--- a/doc/FEBioHeat_User_Manual.docx
+++ b/doc/FEBioHeat_User_Manual.docx
@@ -1,6 +1,6 @@
 
 <file path=word/document.xml><?xml version="1.0" encoding="utf-8"?>
-<w:document xmlns:wpc="http://schemas.microsoft.com/office/word/2010/wordprocessingCanvas" xmlns:cx="http://schemas.microsoft.com/office/drawing/2014/chartex" xmlns:cx1="http://schemas.microsoft.com/office/drawing/2015/9/8/chartex" xmlns:cx2="http://schemas.microsoft.com/office/drawing/2015/10/21/chartex" xmlns:cx3="http://schemas.microsoft.com/office/drawing/2016/5/9/chartex" xmlns:cx4="http://schemas.microsoft.com/office/drawing/2016/5/10/chartex" xmlns:cx5="http://schemas.microsoft.com/office/drawing/2016/5/11/chartex" xmlns:cx6="http://schemas.microsoft.com/office/drawing/2016/5/12/chartex" xmlns:cx7="http://schemas.microsoft.com/office/drawing/2016/5/13/chartex" xmlns:cx8="http://schemas.microsoft.com/office/drawing/2016/5/14/chartex" xmlns:mc="http://schemas.openxmlformats.org/markup-compatibility/2006" xmlns:aink="http://schemas.microsoft.com/office/drawing/2016/ink" xmlns:am3d="http://schemas.microsoft.com/office/drawing/2017/model3d" xmlns:o="urn:schemas-microsoft-com:office:office" xmlns:r="http://schemas.openxmlformats.org/officeDocument/2006/relationships" xmlns:m="http://schemas.openxmlformats.org/officeDocument/2006/math" xmlns:v="urn:schemas-microsoft-com:vml" xmlns:wp14="http://schemas.microsoft.com/office/word/2010/wordprocessingDrawing" xmlns:wp="http://schemas.openxmlformats.org/drawingml/2006/wordprocessingDrawing" xmlns:w10="urn:schemas-microsoft-com:office:word" xmlns:w="http://schemas.openxmlformats.org/wordprocessingml/2006/main" xmlns:w14="http://schemas.microsoft.com/office/word/2010/wordml" xmlns:w15="http://schemas.microsoft.com/office/word/2012/wordml" xmlns:w16cex="http://schemas.microsoft.com/office/word/2018/wordml/cex" xmlns:w16cid="http://schemas.microsoft.com/office/word/2016/wordml/cid" xmlns:w16="http://schemas.microsoft.com/office/word/2018/wordml" xmlns:w16se="http://schemas.microsoft.com/office/word/2015/wordml/symex" xmlns:wpg="http://schemas.microsoft.com/office/word/2010/wordprocessingGroup" xmlns:wpi="http://schemas.microsoft.com/office/word/2010/wordprocessingInk" xmlns:wne="http://schemas.microsoft.com/office/word/2006/wordml" xmlns:wps="http://schemas.microsoft.com/office/word/2010/wordprocessingShape" mc:Ignorable="w14 w15 w16se w16cid w16 w16cex wp14">
+<w:document xmlns:wpc="http://schemas.microsoft.com/office/word/2010/wordprocessingCanvas" xmlns:cx="http://schemas.microsoft.com/office/drawing/2014/chartex" xmlns:cx1="http://schemas.microsoft.com/office/drawing/2015/9/8/chartex" xmlns:cx2="http://schemas.microsoft.com/office/drawing/2015/10/21/chartex" xmlns:cx3="http://schemas.microsoft.com/office/drawing/2016/5/9/chartex" xmlns:cx4="http://schemas.microsoft.com/office/drawing/2016/5/10/chartex" xmlns:cx5="http://schemas.microsoft.com/office/drawing/2016/5/11/chartex" xmlns:cx6="http://schemas.microsoft.com/office/drawing/2016/5/12/chartex" xmlns:cx7="http://schemas.microsoft.com/office/drawing/2016/5/13/chartex" xmlns:cx8="http://schemas.microsoft.com/office/drawing/2016/5/14/chartex" xmlns:mc="http://schemas.openxmlformats.org/markup-compatibility/2006" xmlns:aink="http://schemas.microsoft.com/office/drawing/2016/ink" xmlns:am3d="http://schemas.microsoft.com/office/drawing/2017/model3d" xmlns:o="urn:schemas-microsoft-com:office:office" xmlns:oel="http://schemas.microsoft.com/office/2019/extlst" xmlns:r="http://schemas.openxmlformats.org/officeDocument/2006/relationships" xmlns:m="http://schemas.openxmlformats.org/officeDocument/2006/math" xmlns:v="urn:schemas-microsoft-com:vml" xmlns:wp14="http://schemas.microsoft.com/office/word/2010/wordprocessingDrawing" xmlns:wp="http://schemas.openxmlformats.org/drawingml/2006/wordprocessingDrawing" xmlns:w10="urn:schemas-microsoft-com:office:word" xmlns:w="http://schemas.openxmlformats.org/wordprocessingml/2006/main" xmlns:w14="http://schemas.microsoft.com/office/word/2010/wordml" xmlns:w15="http://schemas.microsoft.com/office/word/2012/wordml" xmlns:w16cex="http://schemas.microsoft.com/office/word/2018/wordml/cex" xmlns:w16cid="http://schemas.microsoft.com/office/word/2016/wordml/cid" xmlns:w16="http://schemas.microsoft.com/office/word/2018/wordml" xmlns:w16du="http://schemas.microsoft.com/office/word/2023/wordml/word16du" xmlns:w16sdtdh="http://schemas.microsoft.com/office/word/2020/wordml/sdtdatahash" xmlns:w16sdtfl="http://schemas.microsoft.com/office/word/2024/wordml/sdtformatlock" xmlns:w16se="http://schemas.microsoft.com/office/word/2015/wordml/symex" xmlns:wpg="http://schemas.microsoft.com/office/word/2010/wordprocessingGroup" xmlns:wpi="http://schemas.microsoft.com/office/word/2010/wordprocessingInk" xmlns:wne="http://schemas.microsoft.com/office/word/2006/wordml" xmlns:wps="http://schemas.microsoft.com/office/word/2010/wordprocessingShape" mc:Ignorable="w14 w15 w16se w16cid w16 w16cex w16sdtdh w16sdtfl w16du wp14">
   <w:body>
     <w:p>
       <w:pPr>
@@ -1090,10 +1090,10 @@
             <v:path o:extrusionok="f" gradientshapeok="t" o:connecttype="rect"/>
             <o:lock v:ext="edit" aspectratio="t"/>
           </v:shapetype>
-          <v:shape id="_x0000_i1049" type="#_x0000_t75" style="width:89pt;height:31pt" o:ole="">
+          <v:shape id="_x0000_i1025" type="#_x0000_t75" style="width:89pt;height:31.1pt" o:ole="">
             <v:imagedata r:id="rId8" o:title=""/>
           </v:shape>
-          <o:OLEObject Type="Embed" ProgID="Equation.DSMT4" ShapeID="_x0000_i1049" DrawAspect="Content" ObjectID="_1687248162" r:id="rId9"/>
+          <o:OLEObject Type="Embed" ProgID="Equation.DSMT4" ShapeID="_x0000_i1025" DrawAspect="Content" ObjectID="_1802001682" r:id="rId9"/>
         </w:object>
       </w:r>
       <w:r>
@@ -1199,7 +1199,19 @@
         <w:jc w:val="both"/>
       </w:pPr>
       <w:r>
-        <w:t xml:space="preserve">This manual assumes the 2.5 FEBio format specification. </w:t>
+        <w:t xml:space="preserve">This manual assumes the </w:t>
+      </w:r>
+      <w:r>
+        <w:t>4</w:t>
+      </w:r>
+      <w:r>
+        <w:t>.</w:t>
+      </w:r>
+      <w:r>
+        <w:t>0</w:t>
+      </w:r>
+      <w:r>
+        <w:t xml:space="preserve"> FEBio format specification. </w:t>
       </w:r>
     </w:p>
     <w:p>
@@ -1268,10 +1280,10 @@
           <w:position w:val="-10"/>
         </w:rPr>
         <w:object w:dxaOrig="1040" w:dyaOrig="320" w14:anchorId="39279FD6">
-          <v:shape id="_x0000_i1025" type="#_x0000_t75" style="width:52pt;height:16pt" o:ole="">
+          <v:shape id="_x0000_i1026" type="#_x0000_t75" style="width:52.15pt;height:16.15pt" o:ole="">
             <v:imagedata r:id="rId10" o:title=""/>
           </v:shape>
-          <o:OLEObject Type="Embed" ProgID="Equation.DSMT4" ShapeID="_x0000_i1025" DrawAspect="Content" ObjectID="_1687248163" r:id="rId11"/>
+          <o:OLEObject Type="Embed" ProgID="Equation.DSMT4" ShapeID="_x0000_i1026" DrawAspect="Content" ObjectID="_1802001683" r:id="rId11"/>
         </w:object>
       </w:r>
       <w:r>
@@ -1298,27 +1310,14 @@
       <w:r>
         <w:instrText>(</w:instrText>
       </w:r>
-      <w:r>
-        <w:fldChar w:fldCharType="begin"/>
-      </w:r>
-      <w:r>
-        <w:instrText xml:space="preserve"> SEQ MTEqn \c \* Arabic \* MERGEFORMAT </w:instrText>
-      </w:r>
-      <w:r>
-        <w:fldChar w:fldCharType="separate"/>
-      </w:r>
-      <w:r>
-        <w:rPr>
-          <w:noProof/>
-        </w:rPr>
-        <w:instrText>2</w:instrText>
-      </w:r>
-      <w:r>
-        <w:rPr>
-          <w:noProof/>
-        </w:rPr>
-        <w:fldChar w:fldCharType="end"/>
-      </w:r>
+      <w:fldSimple w:instr=" SEQ MTEqn \c \* Arabic \* MERGEFORMAT ">
+        <w:r>
+          <w:rPr>
+            <w:noProof/>
+          </w:rPr>
+          <w:instrText>2</w:instrText>
+        </w:r>
+      </w:fldSimple>
       <w:r>
         <w:instrText>)</w:instrText>
       </w:r>
@@ -1615,22 +1614,50 @@
     </w:p>
     <w:p>
       <w:r>
-        <w:t>A prescribed or fixed temperature boundary condition is defined using “T” as the name of the degree of freedom. Aside from that it is defined similarly to any other prescribed or fixed boundary condition in FEBio</w:t>
-      </w:r>
-      <w:r>
-        <w:t xml:space="preserve"> and must be defined in the </w:t>
+        <w:t xml:space="preserve">To </w:t>
+      </w:r>
+      <w:r>
+        <w:t xml:space="preserve">prescribe </w:t>
+      </w:r>
+      <w:r>
+        <w:t xml:space="preserve">a </w:t>
+      </w:r>
+      <w:r>
+        <w:t xml:space="preserve">temperature </w:t>
+      </w:r>
+      <w:r>
+        <w:t xml:space="preserve">on a </w:t>
+      </w:r>
+      <w:r>
+        <w:t>boundary</w:t>
+      </w:r>
+      <w:r>
+        <w:t xml:space="preserve">, the “prescribed temperature” boundary </w:t>
+      </w:r>
+      <w:r>
+        <w:t xml:space="preserve">condition </w:t>
+      </w:r>
+      <w:r>
+        <w:t>can be used</w:t>
+      </w:r>
+      <w:r>
+        <w:t xml:space="preserve">. </w:t>
+      </w:r>
+      <w:r>
+        <w:t xml:space="preserve">A load controller can be assigned to the </w:t>
       </w:r>
       <w:r>
         <w:rPr>
           <w:i/>
+          <w:iCs/>
         </w:rPr>
-        <w:t xml:space="preserve">Boundary </w:t>
-      </w:r>
-      <w:r>
-        <w:t>section of the FEBio input file</w:t>
-      </w:r>
-      <w:r>
-        <w:t>. For example,</w:t>
+        <w:t xml:space="preserve">value </w:t>
+      </w:r>
+      <w:r>
+        <w:t xml:space="preserve">parameter to make the prescribed temperature a function of time. </w:t>
+      </w:r>
+      <w:r>
+        <w:t>For example,</w:t>
       </w:r>
     </w:p>
     <w:p>
@@ -1638,7 +1665,7 @@
         <w:pStyle w:val="code"/>
       </w:pPr>
       <w:r>
-        <w:t xml:space="preserve">&lt;prescribe </w:t>
+        <w:t>&lt;</w:t>
       </w:r>
       <w:proofErr w:type="spellStart"/>
       <w:r>
@@ -1646,7 +1673,7 @@
       </w:r>
       <w:proofErr w:type="spellEnd"/>
       <w:r>
-        <w:t xml:space="preserve">="T" </w:t>
+        <w:t xml:space="preserve"> </w:t>
       </w:r>
       <w:proofErr w:type="spellStart"/>
       <w:r>
@@ -1654,7 +1681,20 @@
       </w:r>
       <w:proofErr w:type="spellEnd"/>
       <w:r>
-        <w:t>="PrescribedBC1"&gt;</w:t>
+        <w:t>="PrescribedBC1"</w:t>
+      </w:r>
+      <w:r>
+        <w:t xml:space="preserve"> </w:t>
+      </w:r>
+      <w:r>
+        <w:rPr>
+          <w:b/>
+          <w:bCs/>
+        </w:rPr>
+        <w:t>type="prescribed temperature"</w:t>
+      </w:r>
+      <w:r>
+        <w:t>&gt;</w:t>
       </w:r>
     </w:p>
     <w:p>
@@ -1663,7 +1703,19 @@
       </w:pPr>
       <w:r>
         <w:tab/>
-        <w:t>&lt;scale lc="1"&gt;1.0&lt;/scale&gt;</w:t>
+        <w:t>&lt;</w:t>
+      </w:r>
+      <w:r>
+        <w:t xml:space="preserve">value </w:t>
+      </w:r>
+      <w:r>
+        <w:t>lc="1"&gt;1.0&lt;/</w:t>
+      </w:r>
+      <w:r>
+        <w:t>value</w:t>
+      </w:r>
+      <w:r>
+        <w:t>&gt;</w:t>
       </w:r>
     </w:p>
     <w:p>
@@ -1680,7 +1732,70 @@
         <w:pStyle w:val="code"/>
       </w:pPr>
       <w:r>
-        <w:t>&lt;/prescribe&gt;</w:t>
+        <w:t>&lt;/</w:t>
+      </w:r>
+      <w:proofErr w:type="spellStart"/>
+      <w:r>
+        <w:t>bc</w:t>
+      </w:r>
+      <w:proofErr w:type="spellEnd"/>
+      <w:r>
+        <w:t>&gt;</w:t>
+      </w:r>
+    </w:p>
+    <w:p>
+      <w:pPr>
+        <w:pStyle w:val="code"/>
+      </w:pPr>
+    </w:p>
+    <w:p>
+      <w:r>
+        <w:t>For prescribing a zero temperature on a boundary, a slightly more efficient boundary condition can be used instead, namely the “zero temperature” boundary condition.</w:t>
+      </w:r>
+    </w:p>
+    <w:p>
+      <w:pPr>
+        <w:pStyle w:val="code"/>
+      </w:pPr>
+      <w:r>
+        <w:t>&lt;</w:t>
+      </w:r>
+      <w:proofErr w:type="spellStart"/>
+      <w:r>
+        <w:t>bc</w:t>
+      </w:r>
+      <w:proofErr w:type="spellEnd"/>
+      <w:r>
+        <w:t xml:space="preserve"> name="</w:t>
+      </w:r>
+      <w:r>
+        <w:t>BC</w:t>
+      </w:r>
+      <w:r>
+        <w:t xml:space="preserve">01" </w:t>
+      </w:r>
+      <w:proofErr w:type="spellStart"/>
+      <w:r>
+        <w:t>node_set</w:t>
+      </w:r>
+      <w:proofErr w:type="spellEnd"/>
+      <w:r>
+        <w:t xml:space="preserve">="FixedTemperature1" </w:t>
+      </w:r>
+      <w:r>
+        <w:rPr>
+          <w:b/>
+          <w:bCs/>
+        </w:rPr>
+        <w:t>type="zero temperature"</w:t>
+      </w:r>
+      <w:r>
+        <w:t>/&gt;</w:t>
+      </w:r>
+    </w:p>
+    <w:p>
+      <w:r>
+        <w:t xml:space="preserve">This is more efficient since the degree of freedom for nodes assigned to a “zero temperature” boundary condition, is effectively ignored, resulting in smaller linear system of equations that needs to be solved.  </w:t>
       </w:r>
     </w:p>
     <w:p>
@@ -1739,15 +1854,33 @@
       </w:r>
       <w:proofErr w:type="spellEnd"/>
       <w:r>
-        <w:t xml:space="preserve"> type="</w:t>
+        <w:t xml:space="preserve"> </w:t>
+      </w:r>
+      <w:r>
+        <w:rPr>
+          <w:b/>
+          <w:bCs/>
+        </w:rPr>
+        <w:t>type="</w:t>
       </w:r>
       <w:proofErr w:type="spellStart"/>
       <w:r>
+        <w:rPr>
+          <w:b/>
+          <w:bCs/>
+        </w:rPr>
         <w:t>heatflux</w:t>
       </w:r>
       <w:proofErr w:type="spellEnd"/>
       <w:r>
-        <w:t>" surface="Surface01"&gt;</w:t>
+        <w:rPr>
+          <w:b/>
+          <w:bCs/>
+        </w:rPr>
+        <w:t>"</w:t>
+      </w:r>
+      <w:r>
+        <w:t xml:space="preserve"> surface="Surface01"&gt;</w:t>
       </w:r>
     </w:p>
     <w:p>
@@ -1833,10 +1966,10 @@
           <w:position w:val="-14"/>
         </w:rPr>
         <w:object w:dxaOrig="1500" w:dyaOrig="400" w14:anchorId="402B9FBF">
-          <v:shape id="_x0000_i1051" type="#_x0000_t75" style="width:74.75pt;height:20pt" o:ole="">
+          <v:shape id="_x0000_i1027" type="#_x0000_t75" style="width:74.9pt;height:19.85pt" o:ole="">
             <v:imagedata r:id="rId12" o:title=""/>
           </v:shape>
-          <o:OLEObject Type="Embed" ProgID="Equation.DSMT4" ShapeID="_x0000_i1051" DrawAspect="Content" ObjectID="_1687248164" r:id="rId13"/>
+          <o:OLEObject Type="Embed" ProgID="Equation.DSMT4" ShapeID="_x0000_i1027" DrawAspect="Content" ObjectID="_1802001684" r:id="rId13"/>
         </w:object>
       </w:r>
       <w:r>
@@ -1863,27 +1996,14 @@
       <w:r>
         <w:instrText>(</w:instrText>
       </w:r>
-      <w:r>
-        <w:fldChar w:fldCharType="begin"/>
-      </w:r>
-      <w:r>
-        <w:instrText xml:space="preserve"> SEQ MTEqn \c \* Arabic \* MERGEFORMAT </w:instrText>
-      </w:r>
-      <w:r>
-        <w:fldChar w:fldCharType="separate"/>
-      </w:r>
-      <w:r>
-        <w:rPr>
-          <w:noProof/>
-        </w:rPr>
-        <w:instrText>3</w:instrText>
-      </w:r>
-      <w:r>
-        <w:rPr>
-          <w:noProof/>
-        </w:rPr>
-        <w:fldChar w:fldCharType="end"/>
-      </w:r>
+      <w:fldSimple w:instr=" SEQ MTEqn \c \* Arabic \* MERGEFORMAT ">
+        <w:r>
+          <w:rPr>
+            <w:noProof/>
+          </w:rPr>
+          <w:instrText>3</w:instrText>
+        </w:r>
+      </w:fldSimple>
       <w:r>
         <w:instrText>)</w:instrText>
       </w:r>
@@ -2014,10 +2134,10 @@
                 <w:position w:val="-12"/>
               </w:rPr>
               <w:object w:dxaOrig="260" w:dyaOrig="360" w14:anchorId="649C3568">
-                <v:shape id="_x0000_i1027" type="#_x0000_t75" style="width:13pt;height:18.25pt" o:ole="">
+                <v:shape id="_x0000_i1028" type="#_x0000_t75" style="width:12.95pt;height:18.15pt" o:ole="">
                   <v:imagedata r:id="rId14" o:title=""/>
                 </v:shape>
-                <o:OLEObject Type="Embed" ProgID="Equation.DSMT4" ShapeID="_x0000_i1027" DrawAspect="Content" ObjectID="_1687248165" r:id="rId15"/>
+                <o:OLEObject Type="Embed" ProgID="Equation.DSMT4" ShapeID="_x0000_i1028" DrawAspect="Content" ObjectID="_1802001685" r:id="rId15"/>
               </w:object>
             </w:r>
             <w:r>
@@ -2130,33 +2250,31 @@
     <w:p>
       <w:pPr>
         <w:pStyle w:val="code"/>
+        <w:rPr>
+          <w:lang w:val="pl-PL"/>
+        </w:rPr>
       </w:pPr>
       <w:r>
         <w:tab/>
-        <w:t>&lt;</w:t>
-      </w:r>
-      <w:proofErr w:type="spellStart"/>
-      <w:r>
-        <w:t>hc</w:t>
-      </w:r>
-      <w:proofErr w:type="spellEnd"/>
-      <w:r>
-        <w:t>&gt;60.0&lt;/</w:t>
-      </w:r>
-      <w:proofErr w:type="spellStart"/>
-      <w:r>
-        <w:t>hc</w:t>
-      </w:r>
-      <w:proofErr w:type="spellEnd"/>
-      <w:r>
-        <w:t>&gt;</w:t>
+      </w:r>
+      <w:r>
+        <w:rPr>
+          <w:lang w:val="pl-PL"/>
+        </w:rPr>
+        <w:t>&lt;hc&gt;60.0&lt;/hc&gt;</w:t>
       </w:r>
     </w:p>
     <w:p>
       <w:pPr>
         <w:pStyle w:val="code"/>
-      </w:pPr>
-      <w:r>
+        <w:rPr>
+          <w:lang w:val="pl-PL"/>
+        </w:rPr>
+      </w:pPr>
+      <w:r>
+        <w:rPr>
+          <w:lang w:val="pl-PL"/>
+        </w:rPr>
         <w:tab/>
         <w:t>&lt;Ta lc="1"&gt;25&lt;/Ta&gt;</w:t>
       </w:r>
@@ -2183,6 +2301,7 @@
       </w:pPr>
       <w:bookmarkStart w:id="7" w:name="_Toc522030319"/>
       <w:r>
+        <w:lastRenderedPageBreak/>
         <w:t>Heat source</w:t>
       </w:r>
       <w:bookmarkEnd w:id="7"/>
@@ -2295,16 +2414,7 @@
               <w:jc w:val="both"/>
             </w:pPr>
             <w:r>
-              <w:t xml:space="preserve">The </w:t>
-            </w:r>
-            <w:r>
-              <w:t>constant heat source</w:t>
-            </w:r>
-            <w:r>
-              <w:t xml:space="preserve"> </w:t>
-            </w:r>
-            <w:r>
-              <w:t>value</w:t>
+              <w:t>The constant heat source value</w:t>
             </w:r>
           </w:p>
         </w:tc>
@@ -2338,7 +2448,6 @@
         <w:pStyle w:val="code"/>
       </w:pPr>
       <w:r>
-        <w:lastRenderedPageBreak/>
         <w:t>&lt;</w:t>
       </w:r>
       <w:proofErr w:type="spellStart"/>
@@ -2603,7 +2712,7 @@
 </file>
 
 <file path=word/endnotes.xml><?xml version="1.0" encoding="utf-8"?>
-<w:endnotes xmlns:wpc="http://schemas.microsoft.com/office/word/2010/wordprocessingCanvas" xmlns:cx="http://schemas.microsoft.com/office/drawing/2014/chartex" xmlns:cx1="http://schemas.microsoft.com/office/drawing/2015/9/8/chartex" xmlns:cx2="http://schemas.microsoft.com/office/drawing/2015/10/21/chartex" xmlns:cx3="http://schemas.microsoft.com/office/drawing/2016/5/9/chartex" xmlns:cx4="http://schemas.microsoft.com/office/drawing/2016/5/10/chartex" xmlns:cx5="http://schemas.microsoft.com/office/drawing/2016/5/11/chartex" xmlns:cx6="http://schemas.microsoft.com/office/drawing/2016/5/12/chartex" xmlns:cx7="http://schemas.microsoft.com/office/drawing/2016/5/13/chartex" xmlns:cx8="http://schemas.microsoft.com/office/drawing/2016/5/14/chartex" xmlns:mc="http://schemas.openxmlformats.org/markup-compatibility/2006" xmlns:aink="http://schemas.microsoft.com/office/drawing/2016/ink" xmlns:am3d="http://schemas.microsoft.com/office/drawing/2017/model3d" xmlns:o="urn:schemas-microsoft-com:office:office" xmlns:r="http://schemas.openxmlformats.org/officeDocument/2006/relationships" xmlns:m="http://schemas.openxmlformats.org/officeDocument/2006/math" xmlns:v="urn:schemas-microsoft-com:vml" xmlns:wp14="http://schemas.microsoft.com/office/word/2010/wordprocessingDrawing" xmlns:wp="http://schemas.openxmlformats.org/drawingml/2006/wordprocessingDrawing" xmlns:w10="urn:schemas-microsoft-com:office:word" xmlns:w="http://schemas.openxmlformats.org/wordprocessingml/2006/main" xmlns:w14="http://schemas.microsoft.com/office/word/2010/wordml" xmlns:w15="http://schemas.microsoft.com/office/word/2012/wordml" xmlns:w16cex="http://schemas.microsoft.com/office/word/2018/wordml/cex" xmlns:w16cid="http://schemas.microsoft.com/office/word/2016/wordml/cid" xmlns:w16="http://schemas.microsoft.com/office/word/2018/wordml" xmlns:w16se="http://schemas.microsoft.com/office/word/2015/wordml/symex" xmlns:wpg="http://schemas.microsoft.com/office/word/2010/wordprocessingGroup" xmlns:wpi="http://schemas.microsoft.com/office/word/2010/wordprocessingInk" xmlns:wne="http://schemas.microsoft.com/office/word/2006/wordml" xmlns:wps="http://schemas.microsoft.com/office/word/2010/wordprocessingShape" mc:Ignorable="w14 w15 w16se w16cid w16 w16cex wp14">
+<w:endnotes xmlns:wpc="http://schemas.microsoft.com/office/word/2010/wordprocessingCanvas" xmlns:cx="http://schemas.microsoft.com/office/drawing/2014/chartex" xmlns:cx1="http://schemas.microsoft.com/office/drawing/2015/9/8/chartex" xmlns:cx2="http://schemas.microsoft.com/office/drawing/2015/10/21/chartex" xmlns:cx3="http://schemas.microsoft.com/office/drawing/2016/5/9/chartex" xmlns:cx4="http://schemas.microsoft.com/office/drawing/2016/5/10/chartex" xmlns:cx5="http://schemas.microsoft.com/office/drawing/2016/5/11/chartex" xmlns:cx6="http://schemas.microsoft.com/office/drawing/2016/5/12/chartex" xmlns:cx7="http://schemas.microsoft.com/office/drawing/2016/5/13/chartex" xmlns:cx8="http://schemas.microsoft.com/office/drawing/2016/5/14/chartex" xmlns:mc="http://schemas.openxmlformats.org/markup-compatibility/2006" xmlns:aink="http://schemas.microsoft.com/office/drawing/2016/ink" xmlns:am3d="http://schemas.microsoft.com/office/drawing/2017/model3d" xmlns:o="urn:schemas-microsoft-com:office:office" xmlns:oel="http://schemas.microsoft.com/office/2019/extlst" xmlns:r="http://schemas.openxmlformats.org/officeDocument/2006/relationships" xmlns:m="http://schemas.openxmlformats.org/officeDocument/2006/math" xmlns:v="urn:schemas-microsoft-com:vml" xmlns:wp14="http://schemas.microsoft.com/office/word/2010/wordprocessingDrawing" xmlns:wp="http://schemas.openxmlformats.org/drawingml/2006/wordprocessingDrawing" xmlns:w10="urn:schemas-microsoft-com:office:word" xmlns:w="http://schemas.openxmlformats.org/wordprocessingml/2006/main" xmlns:w14="http://schemas.microsoft.com/office/word/2010/wordml" xmlns:w15="http://schemas.microsoft.com/office/word/2012/wordml" xmlns:w16cex="http://schemas.microsoft.com/office/word/2018/wordml/cex" xmlns:w16cid="http://schemas.microsoft.com/office/word/2016/wordml/cid" xmlns:w16="http://schemas.microsoft.com/office/word/2018/wordml" xmlns:w16du="http://schemas.microsoft.com/office/word/2023/wordml/word16du" xmlns:w16sdtdh="http://schemas.microsoft.com/office/word/2020/wordml/sdtdatahash" xmlns:w16sdtfl="http://schemas.microsoft.com/office/word/2024/wordml/sdtformatlock" xmlns:w16se="http://schemas.microsoft.com/office/word/2015/wordml/symex" xmlns:wpg="http://schemas.microsoft.com/office/word/2010/wordprocessingGroup" xmlns:wpi="http://schemas.microsoft.com/office/word/2010/wordprocessingInk" xmlns:wne="http://schemas.microsoft.com/office/word/2006/wordml" xmlns:wps="http://schemas.microsoft.com/office/word/2010/wordprocessingShape" mc:Ignorable="w14 w15 w16se w16cid w16 w16cex w16sdtdh w16sdtfl w16du wp14">
   <w:endnote w:type="separator" w:id="-1">
     <w:p>
       <w:pPr>
@@ -2628,7 +2737,7 @@
 </file>
 
 <file path=word/footnotes.xml><?xml version="1.0" encoding="utf-8"?>
-<w:footnotes xmlns:wpc="http://schemas.microsoft.com/office/word/2010/wordprocessingCanvas" xmlns:cx="http://schemas.microsoft.com/office/drawing/2014/chartex" xmlns:cx1="http://schemas.microsoft.com/office/drawing/2015/9/8/chartex" xmlns:cx2="http://schemas.microsoft.com/office/drawing/2015/10/21/chartex" xmlns:cx3="http://schemas.microsoft.com/office/drawing/2016/5/9/chartex" xmlns:cx4="http://schemas.microsoft.com/office/drawing/2016/5/10/chartex" xmlns:cx5="http://schemas.microsoft.com/office/drawing/2016/5/11/chartex" xmlns:cx6="http://schemas.microsoft.com/office/drawing/2016/5/12/chartex" xmlns:cx7="http://schemas.microsoft.com/office/drawing/2016/5/13/chartex" xmlns:cx8="http://schemas.microsoft.com/office/drawing/2016/5/14/chartex" xmlns:mc="http://schemas.openxmlformats.org/markup-compatibility/2006" xmlns:aink="http://schemas.microsoft.com/office/drawing/2016/ink" xmlns:am3d="http://schemas.microsoft.com/office/drawing/2017/model3d" xmlns:o="urn:schemas-microsoft-com:office:office" xmlns:r="http://schemas.openxmlformats.org/officeDocument/2006/relationships" xmlns:m="http://schemas.openxmlformats.org/officeDocument/2006/math" xmlns:v="urn:schemas-microsoft-com:vml" xmlns:wp14="http://schemas.microsoft.com/office/word/2010/wordprocessingDrawing" xmlns:wp="http://schemas.openxmlformats.org/drawingml/2006/wordprocessingDrawing" xmlns:w10="urn:schemas-microsoft-com:office:word" xmlns:w="http://schemas.openxmlformats.org/wordprocessingml/2006/main" xmlns:w14="http://schemas.microsoft.com/office/word/2010/wordml" xmlns:w15="http://schemas.microsoft.com/office/word/2012/wordml" xmlns:w16cex="http://schemas.microsoft.com/office/word/2018/wordml/cex" xmlns:w16cid="http://schemas.microsoft.com/office/word/2016/wordml/cid" xmlns:w16="http://schemas.microsoft.com/office/word/2018/wordml" xmlns:w16se="http://schemas.microsoft.com/office/word/2015/wordml/symex" xmlns:wpg="http://schemas.microsoft.com/office/word/2010/wordprocessingGroup" xmlns:wpi="http://schemas.microsoft.com/office/word/2010/wordprocessingInk" xmlns:wne="http://schemas.microsoft.com/office/word/2006/wordml" xmlns:wps="http://schemas.microsoft.com/office/word/2010/wordprocessingShape" mc:Ignorable="w14 w15 w16se w16cid w16 w16cex wp14">
+<w:footnotes xmlns:wpc="http://schemas.microsoft.com/office/word/2010/wordprocessingCanvas" xmlns:cx="http://schemas.microsoft.com/office/drawing/2014/chartex" xmlns:cx1="http://schemas.microsoft.com/office/drawing/2015/9/8/chartex" xmlns:cx2="http://schemas.microsoft.com/office/drawing/2015/10/21/chartex" xmlns:cx3="http://schemas.microsoft.com/office/drawing/2016/5/9/chartex" xmlns:cx4="http://schemas.microsoft.com/office/drawing/2016/5/10/chartex" xmlns:cx5="http://schemas.microsoft.com/office/drawing/2016/5/11/chartex" xmlns:cx6="http://schemas.microsoft.com/office/drawing/2016/5/12/chartex" xmlns:cx7="http://schemas.microsoft.com/office/drawing/2016/5/13/chartex" xmlns:cx8="http://schemas.microsoft.com/office/drawing/2016/5/14/chartex" xmlns:mc="http://schemas.openxmlformats.org/markup-compatibility/2006" xmlns:aink="http://schemas.microsoft.com/office/drawing/2016/ink" xmlns:am3d="http://schemas.microsoft.com/office/drawing/2017/model3d" xmlns:o="urn:schemas-microsoft-com:office:office" xmlns:oel="http://schemas.microsoft.com/office/2019/extlst" xmlns:r="http://schemas.openxmlformats.org/officeDocument/2006/relationships" xmlns:m="http://schemas.openxmlformats.org/officeDocument/2006/math" xmlns:v="urn:schemas-microsoft-com:vml" xmlns:wp14="http://schemas.microsoft.com/office/word/2010/wordprocessingDrawing" xmlns:wp="http://schemas.openxmlformats.org/drawingml/2006/wordprocessingDrawing" xmlns:w10="urn:schemas-microsoft-com:office:word" xmlns:w="http://schemas.openxmlformats.org/wordprocessingml/2006/main" xmlns:w14="http://schemas.microsoft.com/office/word/2010/wordml" xmlns:w15="http://schemas.microsoft.com/office/word/2012/wordml" xmlns:w16cex="http://schemas.microsoft.com/office/word/2018/wordml/cex" xmlns:w16cid="http://schemas.microsoft.com/office/word/2016/wordml/cid" xmlns:w16="http://schemas.microsoft.com/office/word/2018/wordml" xmlns:w16du="http://schemas.microsoft.com/office/word/2023/wordml/word16du" xmlns:w16sdtdh="http://schemas.microsoft.com/office/word/2020/wordml/sdtdatahash" xmlns:w16sdtfl="http://schemas.microsoft.com/office/word/2024/wordml/sdtformatlock" xmlns:w16se="http://schemas.microsoft.com/office/word/2015/wordml/symex" xmlns:wpg="http://schemas.microsoft.com/office/word/2010/wordprocessingGroup" xmlns:wpi="http://schemas.microsoft.com/office/word/2010/wordprocessingInk" xmlns:wne="http://schemas.microsoft.com/office/word/2006/wordml" xmlns:wps="http://schemas.microsoft.com/office/word/2010/wordprocessingShape" mc:Ignorable="w14 w15 w16se w16cid w16 w16cex w16sdtdh w16sdtfl w16du wp14">
   <w:footnote w:type="separator" w:id="-1">
     <w:p>
       <w:pPr>
@@ -2653,7 +2762,7 @@
 </file>
 
 <file path=word/header1.xml><?xml version="1.0" encoding="utf-8"?>
-<w:hdr xmlns:wpc="http://schemas.microsoft.com/office/word/2010/wordprocessingCanvas" xmlns:cx="http://schemas.microsoft.com/office/drawing/2014/chartex" xmlns:cx1="http://schemas.microsoft.com/office/drawing/2015/9/8/chartex" xmlns:cx2="http://schemas.microsoft.com/office/drawing/2015/10/21/chartex" xmlns:cx3="http://schemas.microsoft.com/office/drawing/2016/5/9/chartex" xmlns:cx4="http://schemas.microsoft.com/office/drawing/2016/5/10/chartex" xmlns:cx5="http://schemas.microsoft.com/office/drawing/2016/5/11/chartex" xmlns:cx6="http://schemas.microsoft.com/office/drawing/2016/5/12/chartex" xmlns:cx7="http://schemas.microsoft.com/office/drawing/2016/5/13/chartex" xmlns:cx8="http://schemas.microsoft.com/office/drawing/2016/5/14/chartex" xmlns:mc="http://schemas.openxmlformats.org/markup-compatibility/2006" xmlns:aink="http://schemas.microsoft.com/office/drawing/2016/ink" xmlns:am3d="http://schemas.microsoft.com/office/drawing/2017/model3d" xmlns:o="urn:schemas-microsoft-com:office:office" xmlns:r="http://schemas.openxmlformats.org/officeDocument/2006/relationships" xmlns:m="http://schemas.openxmlformats.org/officeDocument/2006/math" xmlns:v="urn:schemas-microsoft-com:vml" xmlns:wp14="http://schemas.microsoft.com/office/word/2010/wordprocessingDrawing" xmlns:wp="http://schemas.openxmlformats.org/drawingml/2006/wordprocessingDrawing" xmlns:w10="urn:schemas-microsoft-com:office:word" xmlns:w="http://schemas.openxmlformats.org/wordprocessingml/2006/main" xmlns:w14="http://schemas.microsoft.com/office/word/2010/wordml" xmlns:w15="http://schemas.microsoft.com/office/word/2012/wordml" xmlns:w16cex="http://schemas.microsoft.com/office/word/2018/wordml/cex" xmlns:w16cid="http://schemas.microsoft.com/office/word/2016/wordml/cid" xmlns:w16="http://schemas.microsoft.com/office/word/2018/wordml" xmlns:w16se="http://schemas.microsoft.com/office/word/2015/wordml/symex" xmlns:wpg="http://schemas.microsoft.com/office/word/2010/wordprocessingGroup" xmlns:wpi="http://schemas.microsoft.com/office/word/2010/wordprocessingInk" xmlns:wne="http://schemas.microsoft.com/office/word/2006/wordml" xmlns:wps="http://schemas.microsoft.com/office/word/2010/wordprocessingShape" mc:Ignorable="w14 w15 w16se w16cid w16 w16cex wp14">
+<w:hdr xmlns:wpc="http://schemas.microsoft.com/office/word/2010/wordprocessingCanvas" xmlns:cx="http://schemas.microsoft.com/office/drawing/2014/chartex" xmlns:cx1="http://schemas.microsoft.com/office/drawing/2015/9/8/chartex" xmlns:cx2="http://schemas.microsoft.com/office/drawing/2015/10/21/chartex" xmlns:cx3="http://schemas.microsoft.com/office/drawing/2016/5/9/chartex" xmlns:cx4="http://schemas.microsoft.com/office/drawing/2016/5/10/chartex" xmlns:cx5="http://schemas.microsoft.com/office/drawing/2016/5/11/chartex" xmlns:cx6="http://schemas.microsoft.com/office/drawing/2016/5/12/chartex" xmlns:cx7="http://schemas.microsoft.com/office/drawing/2016/5/13/chartex" xmlns:cx8="http://schemas.microsoft.com/office/drawing/2016/5/14/chartex" xmlns:mc="http://schemas.openxmlformats.org/markup-compatibility/2006" xmlns:aink="http://schemas.microsoft.com/office/drawing/2016/ink" xmlns:am3d="http://schemas.microsoft.com/office/drawing/2017/model3d" xmlns:o="urn:schemas-microsoft-com:office:office" xmlns:oel="http://schemas.microsoft.com/office/2019/extlst" xmlns:r="http://schemas.openxmlformats.org/officeDocument/2006/relationships" xmlns:m="http://schemas.openxmlformats.org/officeDocument/2006/math" xmlns:v="urn:schemas-microsoft-com:vml" xmlns:wp14="http://schemas.microsoft.com/office/word/2010/wordprocessingDrawing" xmlns:wp="http://schemas.openxmlformats.org/drawingml/2006/wordprocessingDrawing" xmlns:w10="urn:schemas-microsoft-com:office:word" xmlns:w="http://schemas.openxmlformats.org/wordprocessingml/2006/main" xmlns:w14="http://schemas.microsoft.com/office/word/2010/wordml" xmlns:w15="http://schemas.microsoft.com/office/word/2012/wordml" xmlns:w16cex="http://schemas.microsoft.com/office/word/2018/wordml/cex" xmlns:w16cid="http://schemas.microsoft.com/office/word/2016/wordml/cid" xmlns:w16="http://schemas.microsoft.com/office/word/2018/wordml" xmlns:w16du="http://schemas.microsoft.com/office/word/2023/wordml/word16du" xmlns:w16sdtdh="http://schemas.microsoft.com/office/word/2020/wordml/sdtdatahash" xmlns:w16sdtfl="http://schemas.microsoft.com/office/word/2024/wordml/sdtformatlock" xmlns:w16se="http://schemas.microsoft.com/office/word/2015/wordml/symex" xmlns:wpg="http://schemas.microsoft.com/office/word/2010/wordprocessingGroup" xmlns:wpi="http://schemas.microsoft.com/office/word/2010/wordprocessingInk" xmlns:wne="http://schemas.microsoft.com/office/word/2006/wordml" xmlns:wps="http://schemas.microsoft.com/office/word/2010/wordprocessingShape" mc:Ignorable="w14 w15 w16se w16cid w16 w16cex w16sdtdh w16sdtfl w16du wp14">
   <w:sdt>
     <w:sdtPr>
       <w:id w:val="-600258868"/>
@@ -2706,7 +2815,7 @@
 </file>
 
 <file path=word/numbering.xml><?xml version="1.0" encoding="utf-8"?>
-<w:numbering xmlns:wpc="http://schemas.microsoft.com/office/word/2010/wordprocessingCanvas" xmlns:cx="http://schemas.microsoft.com/office/drawing/2014/chartex" xmlns:cx1="http://schemas.microsoft.com/office/drawing/2015/9/8/chartex" xmlns:cx2="http://schemas.microsoft.com/office/drawing/2015/10/21/chartex" xmlns:cx3="http://schemas.microsoft.com/office/drawing/2016/5/9/chartex" xmlns:cx4="http://schemas.microsoft.com/office/drawing/2016/5/10/chartex" xmlns:cx5="http://schemas.microsoft.com/office/drawing/2016/5/11/chartex" xmlns:cx6="http://schemas.microsoft.com/office/drawing/2016/5/12/chartex" xmlns:cx7="http://schemas.microsoft.com/office/drawing/2016/5/13/chartex" xmlns:cx8="http://schemas.microsoft.com/office/drawing/2016/5/14/chartex" xmlns:mc="http://schemas.openxmlformats.org/markup-compatibility/2006" xmlns:aink="http://schemas.microsoft.com/office/drawing/2016/ink" xmlns:am3d="http://schemas.microsoft.com/office/drawing/2017/model3d" xmlns:o="urn:schemas-microsoft-com:office:office" xmlns:r="http://schemas.openxmlformats.org/officeDocument/2006/relationships" xmlns:m="http://schemas.openxmlformats.org/officeDocument/2006/math" xmlns:v="urn:schemas-microsoft-com:vml" xmlns:wp14="http://schemas.microsoft.com/office/word/2010/wordprocessingDrawing" xmlns:wp="http://schemas.openxmlformats.org/drawingml/2006/wordprocessingDrawing" xmlns:w10="urn:schemas-microsoft-com:office:word" xmlns:w="http://schemas.openxmlformats.org/wordprocessingml/2006/main" xmlns:w14="http://schemas.microsoft.com/office/word/2010/wordml" xmlns:w15="http://schemas.microsoft.com/office/word/2012/wordml" xmlns:w16cex="http://schemas.microsoft.com/office/word/2018/wordml/cex" xmlns:w16cid="http://schemas.microsoft.com/office/word/2016/wordml/cid" xmlns:w16="http://schemas.microsoft.com/office/word/2018/wordml" xmlns:w16se="http://schemas.microsoft.com/office/word/2015/wordml/symex" xmlns:wpg="http://schemas.microsoft.com/office/word/2010/wordprocessingGroup" xmlns:wpi="http://schemas.microsoft.com/office/word/2010/wordprocessingInk" xmlns:wne="http://schemas.microsoft.com/office/word/2006/wordml" xmlns:wps="http://schemas.microsoft.com/office/word/2010/wordprocessingShape" mc:Ignorable="w14 w15 w16se w16cid w16 w16cex wp14">
+<w:numbering xmlns:wpc="http://schemas.microsoft.com/office/word/2010/wordprocessingCanvas" xmlns:cx="http://schemas.microsoft.com/office/drawing/2014/chartex" xmlns:cx1="http://schemas.microsoft.com/office/drawing/2015/9/8/chartex" xmlns:cx2="http://schemas.microsoft.com/office/drawing/2015/10/21/chartex" xmlns:cx3="http://schemas.microsoft.com/office/drawing/2016/5/9/chartex" xmlns:cx4="http://schemas.microsoft.com/office/drawing/2016/5/10/chartex" xmlns:cx5="http://schemas.microsoft.com/office/drawing/2016/5/11/chartex" xmlns:cx6="http://schemas.microsoft.com/office/drawing/2016/5/12/chartex" xmlns:cx7="http://schemas.microsoft.com/office/drawing/2016/5/13/chartex" xmlns:cx8="http://schemas.microsoft.com/office/drawing/2016/5/14/chartex" xmlns:mc="http://schemas.openxmlformats.org/markup-compatibility/2006" xmlns:aink="http://schemas.microsoft.com/office/drawing/2016/ink" xmlns:am3d="http://schemas.microsoft.com/office/drawing/2017/model3d" xmlns:o="urn:schemas-microsoft-com:office:office" xmlns:oel="http://schemas.microsoft.com/office/2019/extlst" xmlns:r="http://schemas.openxmlformats.org/officeDocument/2006/relationships" xmlns:m="http://schemas.openxmlformats.org/officeDocument/2006/math" xmlns:v="urn:schemas-microsoft-com:vml" xmlns:wp14="http://schemas.microsoft.com/office/word/2010/wordprocessingDrawing" xmlns:wp="http://schemas.openxmlformats.org/drawingml/2006/wordprocessingDrawing" xmlns:w10="urn:schemas-microsoft-com:office:word" xmlns:w="http://schemas.openxmlformats.org/wordprocessingml/2006/main" xmlns:w14="http://schemas.microsoft.com/office/word/2010/wordml" xmlns:w15="http://schemas.microsoft.com/office/word/2012/wordml" xmlns:w16cex="http://schemas.microsoft.com/office/word/2018/wordml/cex" xmlns:w16cid="http://schemas.microsoft.com/office/word/2016/wordml/cid" xmlns:w16="http://schemas.microsoft.com/office/word/2018/wordml" xmlns:w16du="http://schemas.microsoft.com/office/word/2023/wordml/word16du" xmlns:w16sdtdh="http://schemas.microsoft.com/office/word/2020/wordml/sdtdatahash" xmlns:w16sdtfl="http://schemas.microsoft.com/office/word/2024/wordml/sdtformatlock" xmlns:w16se="http://schemas.microsoft.com/office/word/2015/wordml/symex" xmlns:wpg="http://schemas.microsoft.com/office/word/2010/wordprocessingGroup" xmlns:wpi="http://schemas.microsoft.com/office/word/2010/wordprocessingInk" xmlns:wne="http://schemas.microsoft.com/office/word/2006/wordml" xmlns:wps="http://schemas.microsoft.com/office/word/2010/wordprocessingShape" mc:Ignorable="w14 w15 w16se w16cid w16 w16cex w16sdtdh w16sdtfl w16du wp14">
   <w:abstractNum w:abstractNumId="0" w15:restartNumberingAfterBreak="0">
     <w:nsid w:val="4ABC620A"/>
     <w:multiLevelType w:val="multilevel"/>
@@ -2802,14 +2911,14 @@
       </w:pPr>
     </w:lvl>
   </w:abstractNum>
-  <w:num w:numId="1">
+  <w:num w:numId="1" w16cid:durableId="606423279">
     <w:abstractNumId w:val="0"/>
   </w:num>
 </w:numbering>
 </file>
 
 <file path=word/styles.xml><?xml version="1.0" encoding="utf-8"?>
-<w:styles xmlns:mc="http://schemas.openxmlformats.org/markup-compatibility/2006" xmlns:r="http://schemas.openxmlformats.org/officeDocument/2006/relationships" xmlns:w="http://schemas.openxmlformats.org/wordprocessingml/2006/main" xmlns:w14="http://schemas.microsoft.com/office/word/2010/wordml" xmlns:w15="http://schemas.microsoft.com/office/word/2012/wordml" xmlns:w16cex="http://schemas.microsoft.com/office/word/2018/wordml/cex" xmlns:w16cid="http://schemas.microsoft.com/office/word/2016/wordml/cid" xmlns:w16="http://schemas.microsoft.com/office/word/2018/wordml" xmlns:w16se="http://schemas.microsoft.com/office/word/2015/wordml/symex" mc:Ignorable="w14 w15 w16se w16cid w16 w16cex">
+<w:styles xmlns:mc="http://schemas.openxmlformats.org/markup-compatibility/2006" xmlns:r="http://schemas.openxmlformats.org/officeDocument/2006/relationships" xmlns:w="http://schemas.openxmlformats.org/wordprocessingml/2006/main" xmlns:w14="http://schemas.microsoft.com/office/word/2010/wordml" xmlns:w15="http://schemas.microsoft.com/office/word/2012/wordml" xmlns:w16cex="http://schemas.microsoft.com/office/word/2018/wordml/cex" xmlns:w16cid="http://schemas.microsoft.com/office/word/2016/wordml/cid" xmlns:w16="http://schemas.microsoft.com/office/word/2018/wordml" xmlns:w16du="http://schemas.microsoft.com/office/word/2023/wordml/word16du" xmlns:w16sdtdh="http://schemas.microsoft.com/office/word/2020/wordml/sdtdatahash" xmlns:w16sdtfl="http://schemas.microsoft.com/office/word/2024/wordml/sdtformatlock" xmlns:w16se="http://schemas.microsoft.com/office/word/2015/wordml/symex" mc:Ignorable="w14 w15 w16se w16cid w16 w16cex w16sdtdh w16sdtfl w16du">
   <w:docDefaults>
     <w:rPrDefault>
       <w:rPr>
@@ -2931,6 +3040,7 @@
     <w:lsdException w:name="HTML Sample" w:semiHidden="1" w:unhideWhenUsed="1"/>
     <w:lsdException w:name="HTML Typewriter" w:semiHidden="1" w:unhideWhenUsed="1"/>
     <w:lsdException w:name="HTML Variable" w:semiHidden="1" w:unhideWhenUsed="1"/>
+    <w:lsdException w:name="Normal Table" w:semiHidden="1" w:unhideWhenUsed="1"/>
     <w:lsdException w:name="annotation subject" w:semiHidden="1" w:unhideWhenUsed="1"/>
     <w:lsdException w:name="No List" w:semiHidden="1" w:unhideWhenUsed="1"/>
     <w:lsdException w:name="Outline List 1" w:semiHidden="1" w:unhideWhenUsed="1"/>
@@ -2973,8 +3083,11 @@
     <w:lsdException w:name="Table Contemporary" w:semiHidden="1" w:unhideWhenUsed="1"/>
     <w:lsdException w:name="Table Elegant" w:semiHidden="1" w:unhideWhenUsed="1"/>
     <w:lsdException w:name="Table Professional" w:semiHidden="1" w:unhideWhenUsed="1"/>
+    <w:lsdException w:name="Table Subtle 1" w:semiHidden="1" w:unhideWhenUsed="1"/>
     <w:lsdException w:name="Table Subtle 2" w:semiHidden="1" w:unhideWhenUsed="1"/>
     <w:lsdException w:name="Table Web 1" w:semiHidden="1" w:unhideWhenUsed="1"/>
+    <w:lsdException w:name="Table Web 2" w:semiHidden="1" w:unhideWhenUsed="1"/>
+    <w:lsdException w:name="Table Web 3" w:semiHidden="1" w:unhideWhenUsed="1"/>
     <w:lsdException w:name="Balloon Text" w:semiHidden="1" w:unhideWhenUsed="1"/>
     <w:lsdException w:name="Table Grid" w:uiPriority="39"/>
     <w:lsdException w:name="Table Theme" w:semiHidden="1" w:unhideWhenUsed="1"/>

</xml_diff>